<commit_message>
Modified project 2 psuedocode
added psudeocode for outlining project 2
</commit_message>
<xml_diff>
--- a/inigo/Week 2/project2.docx
+++ b/inigo/Week 2/project2.docx
@@ -86,93 +86,901 @@
             <w:tcW w:w="4675" w:type="dxa"/>
           </w:tcPr>
           <w:p>
+            <w:r>
+              <w:t>//line comment</w:t>
+            </w:r>
+          </w:p>
+        </w:tc>
+        <w:tc>
+          <w:tcPr>
+            <w:tcW w:w="4675" w:type="dxa"/>
+          </w:tcPr>
+          <w:p/>
+        </w:tc>
+      </w:tr>
+      <w:tr>
+        <w:tc>
+          <w:tcPr>
+            <w:tcW w:w="4675" w:type="dxa"/>
+          </w:tcPr>
+          <w:p>
+            <w:proofErr w:type="spellStart"/>
+            <w:r>
+              <w:t>BaseChargeRate</w:t>
+            </w:r>
+            <w:proofErr w:type="spellEnd"/>
+            <w:r>
+              <w:t xml:space="preserve"> = 350.00</w:t>
+            </w:r>
+          </w:p>
+        </w:tc>
+        <w:tc>
+          <w:tcPr>
+            <w:tcW w:w="4675" w:type="dxa"/>
+          </w:tcPr>
+          <w:p/>
+        </w:tc>
+      </w:tr>
+      <w:tr>
+        <w:tc>
+          <w:tcPr>
+            <w:tcW w:w="4675" w:type="dxa"/>
+          </w:tcPr>
+          <w:p>
+            <w:proofErr w:type="spellStart"/>
+            <w:r>
+              <w:t>TrainingChargesRate</w:t>
+            </w:r>
+            <w:proofErr w:type="spellEnd"/>
+            <w:r>
+              <w:t xml:space="preserve"> = 100.00</w:t>
+            </w:r>
+          </w:p>
+        </w:tc>
+        <w:tc>
+          <w:tcPr>
+            <w:tcW w:w="4675" w:type="dxa"/>
+          </w:tcPr>
+          <w:p/>
+        </w:tc>
+      </w:tr>
+      <w:tr>
+        <w:tc>
+          <w:tcPr>
+            <w:tcW w:w="4675" w:type="dxa"/>
+          </w:tcPr>
+          <w:p>
+            <w:proofErr w:type="spellStart"/>
+            <w:r>
+              <w:t>RentalTentCharges</w:t>
+            </w:r>
+            <w:proofErr w:type="spellEnd"/>
+            <w:r>
+              <w:t xml:space="preserve"> = </w:t>
+            </w:r>
+          </w:p>
+        </w:tc>
+        <w:tc>
+          <w:tcPr>
+            <w:tcW w:w="4675" w:type="dxa"/>
+          </w:tcPr>
+          <w:p/>
+        </w:tc>
+      </w:tr>
+      <w:tr>
+        <w:tc>
+          <w:tcPr>
+            <w:tcW w:w="4675" w:type="dxa"/>
+          </w:tcPr>
+          <w:p>
+            <w:proofErr w:type="spellStart"/>
+            <w:r>
+              <w:t>NumberOfDays</w:t>
+            </w:r>
+            <w:proofErr w:type="spellEnd"/>
+          </w:p>
+        </w:tc>
+        <w:tc>
+          <w:tcPr>
+            <w:tcW w:w="4675" w:type="dxa"/>
+          </w:tcPr>
+          <w:p/>
+        </w:tc>
+      </w:tr>
+      <w:tr>
+        <w:tc>
+          <w:tcPr>
+            <w:tcW w:w="4675" w:type="dxa"/>
+          </w:tcPr>
+          <w:p>
+            <w:proofErr w:type="spellStart"/>
+            <w:r>
+              <w:t>NumberOfNights</w:t>
+            </w:r>
+            <w:proofErr w:type="spellEnd"/>
+          </w:p>
+        </w:tc>
+        <w:tc>
+          <w:tcPr>
+            <w:tcW w:w="4675" w:type="dxa"/>
+          </w:tcPr>
+          <w:p/>
+        </w:tc>
+      </w:tr>
+      <w:tr>
+        <w:tc>
+          <w:tcPr>
+            <w:tcW w:w="4675" w:type="dxa"/>
+          </w:tcPr>
+          <w:p>
+            <w:r>
+              <w:t>Party</w:t>
+            </w:r>
+          </w:p>
+        </w:tc>
+        <w:tc>
+          <w:tcPr>
+            <w:tcW w:w="4675" w:type="dxa"/>
+          </w:tcPr>
+          <w:p/>
+        </w:tc>
+      </w:tr>
+      <w:tr>
+        <w:tc>
+          <w:tcPr>
+            <w:tcW w:w="4675" w:type="dxa"/>
+          </w:tcPr>
+          <w:p>
+            <w:r>
+              <w:t>Training</w:t>
+            </w:r>
+          </w:p>
+        </w:tc>
+        <w:tc>
+          <w:tcPr>
+            <w:tcW w:w="4675" w:type="dxa"/>
+          </w:tcPr>
+          <w:p/>
+        </w:tc>
+      </w:tr>
+      <w:tr>
+        <w:tc>
+          <w:tcPr>
+            <w:tcW w:w="4675" w:type="dxa"/>
+          </w:tcPr>
+          <w:p>
+            <w:r>
+              <w:t xml:space="preserve">Ask For User Input </w:t>
+            </w:r>
+            <w:proofErr w:type="gramStart"/>
+            <w:r>
+              <w:t>( Amount</w:t>
+            </w:r>
+            <w:proofErr w:type="gramEnd"/>
+            <w:r>
+              <w:t xml:space="preserve"> of Party)</w:t>
+            </w:r>
+          </w:p>
+        </w:tc>
+        <w:tc>
+          <w:tcPr>
+            <w:tcW w:w="4675" w:type="dxa"/>
+          </w:tcPr>
+          <w:p/>
+        </w:tc>
+      </w:tr>
+      <w:tr>
+        <w:tc>
+          <w:tcPr>
+            <w:tcW w:w="4675" w:type="dxa"/>
+          </w:tcPr>
+          <w:p>
+            <w:r>
+              <w:t>Input Party</w:t>
+            </w:r>
+          </w:p>
+        </w:tc>
+        <w:tc>
+          <w:tcPr>
+            <w:tcW w:w="4675" w:type="dxa"/>
+          </w:tcPr>
+          <w:p/>
+        </w:tc>
+      </w:tr>
+      <w:tr>
+        <w:tc>
+          <w:tcPr>
+            <w:tcW w:w="4675" w:type="dxa"/>
+          </w:tcPr>
+          <w:p>
+            <w:r>
+              <w:t>Calculate the Base Charge</w:t>
+            </w:r>
+          </w:p>
+        </w:tc>
+        <w:tc>
+          <w:tcPr>
+            <w:tcW w:w="4675" w:type="dxa"/>
+          </w:tcPr>
+          <w:p/>
+        </w:tc>
+      </w:tr>
+      <w:tr>
+        <w:tc>
+          <w:tcPr>
+            <w:tcW w:w="4675" w:type="dxa"/>
+          </w:tcPr>
+          <w:p>
+            <w:proofErr w:type="spellStart"/>
+            <w:r>
+              <w:t>BaseCharges</w:t>
+            </w:r>
+            <w:proofErr w:type="spellEnd"/>
+            <w:r>
+              <w:t>=</w:t>
+            </w:r>
+            <w:proofErr w:type="spellStart"/>
+            <w:r>
+              <w:t>BaseChargeRate</w:t>
+            </w:r>
+            <w:proofErr w:type="spellEnd"/>
+            <w:r>
+              <w:t>*Party</w:t>
+            </w:r>
+          </w:p>
+        </w:tc>
+        <w:tc>
+          <w:tcPr>
+            <w:tcW w:w="4675" w:type="dxa"/>
+          </w:tcPr>
+          <w:p/>
+        </w:tc>
+      </w:tr>
+      <w:tr>
+        <w:tc>
+          <w:tcPr>
+            <w:tcW w:w="4675" w:type="dxa"/>
+          </w:tcPr>
+          <w:p>
+            <w:proofErr w:type="spellStart"/>
+            <w:r>
+              <w:t>TotalCharge</w:t>
+            </w:r>
+            <w:proofErr w:type="spellEnd"/>
+            <w:r>
+              <w:t>=</w:t>
+            </w:r>
+            <w:proofErr w:type="spellStart"/>
+            <w:r>
+              <w:t>BaseCharge</w:t>
+            </w:r>
+            <w:proofErr w:type="spellEnd"/>
+          </w:p>
+        </w:tc>
+        <w:tc>
+          <w:tcPr>
+            <w:tcW w:w="4675" w:type="dxa"/>
+          </w:tcPr>
+          <w:p/>
+        </w:tc>
+      </w:tr>
+      <w:tr>
+        <w:tc>
+          <w:tcPr>
+            <w:tcW w:w="4675" w:type="dxa"/>
+          </w:tcPr>
+          <w:p>
+            <w:r>
+              <w:t>If(</w:t>
+            </w:r>
+            <w:proofErr w:type="spellStart"/>
+            <w:r>
+              <w:t>paty</w:t>
+            </w:r>
+            <w:proofErr w:type="spellEnd"/>
+            <w:r>
+              <w:t>&gt;=5)</w:t>
+            </w:r>
+          </w:p>
+        </w:tc>
+        <w:tc>
+          <w:tcPr>
+            <w:tcW w:w="4675" w:type="dxa"/>
+          </w:tcPr>
+          <w:p/>
+        </w:tc>
+      </w:tr>
+      <w:tr>
+        <w:tc>
+          <w:tcPr>
+            <w:tcW w:w="4675" w:type="dxa"/>
+          </w:tcPr>
+          <w:p>
+            <w:r>
+              <w:t>{</w:t>
+            </w:r>
+          </w:p>
+        </w:tc>
+        <w:tc>
+          <w:tcPr>
+            <w:tcW w:w="4675" w:type="dxa"/>
+          </w:tcPr>
+          <w:p/>
+        </w:tc>
+      </w:tr>
+      <w:tr>
+        <w:tc>
+          <w:tcPr>
+            <w:tcW w:w="4675" w:type="dxa"/>
+          </w:tcPr>
+          <w:p>
+            <w:proofErr w:type="spellStart"/>
+            <w:r>
+              <w:t>DiscountCharges</w:t>
+            </w:r>
+            <w:proofErr w:type="spellEnd"/>
+            <w:r>
+              <w:t>=</w:t>
+            </w:r>
+            <w:proofErr w:type="spellStart"/>
+            <w:r>
+              <w:t>BaseCharges</w:t>
+            </w:r>
+            <w:proofErr w:type="spellEnd"/>
+            <w:r>
+              <w:t>*</w:t>
+            </w:r>
+            <w:proofErr w:type="spellStart"/>
+            <w:r>
+              <w:t>DiscountRate</w:t>
+            </w:r>
+            <w:proofErr w:type="spellEnd"/>
+          </w:p>
+        </w:tc>
+        <w:tc>
+          <w:tcPr>
+            <w:tcW w:w="4675" w:type="dxa"/>
+          </w:tcPr>
+          <w:p/>
+        </w:tc>
+      </w:tr>
+      <w:tr>
+        <w:tc>
+          <w:tcPr>
+            <w:tcW w:w="4675" w:type="dxa"/>
+          </w:tcPr>
+          <w:p>
+            <w:proofErr w:type="spellStart"/>
+            <w:r>
+              <w:t>TotalCharges</w:t>
+            </w:r>
+            <w:proofErr w:type="spellEnd"/>
+            <w:r>
+              <w:t>=</w:t>
+            </w:r>
+            <w:proofErr w:type="spellStart"/>
+            <w:r>
+              <w:t>TotalChrages-DiscountCharges</w:t>
+            </w:r>
+            <w:proofErr w:type="spellEnd"/>
+          </w:p>
+        </w:tc>
+        <w:tc>
+          <w:tcPr>
+            <w:tcW w:w="4675" w:type="dxa"/>
+          </w:tcPr>
+          <w:p/>
+        </w:tc>
+      </w:tr>
+      <w:tr>
+        <w:tc>
+          <w:tcPr>
+            <w:tcW w:w="4675" w:type="dxa"/>
+          </w:tcPr>
+          <w:p>
+            <w:r>
+              <w:t>}</w:t>
+            </w:r>
+          </w:p>
+        </w:tc>
+        <w:tc>
+          <w:tcPr>
+            <w:tcW w:w="4675" w:type="dxa"/>
+          </w:tcPr>
+          <w:p/>
+        </w:tc>
+      </w:tr>
+      <w:tr>
+        <w:tc>
+          <w:tcPr>
+            <w:tcW w:w="4675" w:type="dxa"/>
+          </w:tcPr>
+          <w:p>
+            <w:r>
+              <w:t>Else</w:t>
+            </w:r>
+          </w:p>
+        </w:tc>
+        <w:tc>
+          <w:tcPr>
+            <w:tcW w:w="4675" w:type="dxa"/>
+          </w:tcPr>
+          <w:p/>
+        </w:tc>
+      </w:tr>
+      <w:tr>
+        <w:tc>
+          <w:tcPr>
+            <w:tcW w:w="4675" w:type="dxa"/>
+          </w:tcPr>
+          <w:p>
+            <w:r>
+              <w:t>{</w:t>
+            </w:r>
+          </w:p>
+        </w:tc>
+        <w:tc>
+          <w:tcPr>
+            <w:tcW w:w="4675" w:type="dxa"/>
+          </w:tcPr>
+          <w:p/>
+        </w:tc>
+      </w:tr>
+      <w:tr>
+        <w:tc>
+          <w:tcPr>
+            <w:tcW w:w="4675" w:type="dxa"/>
+          </w:tcPr>
+          <w:p>
+            <w:proofErr w:type="spellStart"/>
+            <w:r>
+              <w:t>DiscountCharges</w:t>
+            </w:r>
+            <w:proofErr w:type="spellEnd"/>
+            <w:r>
+              <w:t>=0.0</w:t>
+            </w:r>
+          </w:p>
+        </w:tc>
+        <w:tc>
+          <w:tcPr>
+            <w:tcW w:w="4675" w:type="dxa"/>
+          </w:tcPr>
+          <w:p/>
+        </w:tc>
+      </w:tr>
+      <w:tr>
+        <w:tc>
+          <w:tcPr>
+            <w:tcW w:w="4675" w:type="dxa"/>
+          </w:tcPr>
+          <w:p>
+            <w:proofErr w:type="spellStart"/>
+            <w:r>
+              <w:t>TotalCharges</w:t>
+            </w:r>
+            <w:proofErr w:type="spellEnd"/>
+            <w:r>
+              <w:t>=</w:t>
+            </w:r>
+            <w:proofErr w:type="spellStart"/>
+            <w:r>
+              <w:t>TotalCharge+DiscountCharges</w:t>
+            </w:r>
+            <w:proofErr w:type="spellEnd"/>
+          </w:p>
+        </w:tc>
+        <w:tc>
+          <w:tcPr>
+            <w:tcW w:w="4675" w:type="dxa"/>
+          </w:tcPr>
+          <w:p/>
+        </w:tc>
+      </w:tr>
+      <w:tr>
+        <w:tc>
+          <w:tcPr>
+            <w:tcW w:w="4675" w:type="dxa"/>
+          </w:tcPr>
+          <w:p>
+            <w:r>
+              <w:t>}</w:t>
+            </w:r>
+          </w:p>
+        </w:tc>
+        <w:tc>
+          <w:tcPr>
+            <w:tcW w:w="4675" w:type="dxa"/>
+          </w:tcPr>
+          <w:p/>
+        </w:tc>
+      </w:tr>
+      <w:tr>
+        <w:tc>
+          <w:tcPr>
+            <w:tcW w:w="4675" w:type="dxa"/>
+          </w:tcPr>
+          <w:p>
+            <w:r>
+              <w:t>Calculate training charges</w:t>
+            </w:r>
+          </w:p>
+        </w:tc>
+        <w:tc>
+          <w:tcPr>
+            <w:tcW w:w="4675" w:type="dxa"/>
+          </w:tcPr>
+          <w:p/>
+        </w:tc>
+      </w:tr>
+      <w:tr>
+        <w:tc>
+          <w:tcPr>
+            <w:tcW w:w="4675" w:type="dxa"/>
+          </w:tcPr>
+          <w:p>
+            <w:r>
+              <w:t>Inform the user how many taking Training</w:t>
+            </w:r>
+          </w:p>
+        </w:tc>
+        <w:tc>
+          <w:tcPr>
+            <w:tcW w:w="4675" w:type="dxa"/>
+          </w:tcPr>
+          <w:p/>
+        </w:tc>
+      </w:tr>
+      <w:tr>
+        <w:tc>
+          <w:tcPr>
+            <w:tcW w:w="4675" w:type="dxa"/>
+          </w:tcPr>
+          <w:p>
+            <w:r>
+              <w:t xml:space="preserve">Input Training </w:t>
+            </w:r>
+          </w:p>
+        </w:tc>
+        <w:tc>
+          <w:tcPr>
+            <w:tcW w:w="4675" w:type="dxa"/>
+          </w:tcPr>
+          <w:p/>
+        </w:tc>
+      </w:tr>
+      <w:tr>
+        <w:tc>
+          <w:tcPr>
+            <w:tcW w:w="4675" w:type="dxa"/>
+          </w:tcPr>
+          <w:p>
+            <w:proofErr w:type="spellStart"/>
+            <w:r>
+              <w:t>TrainingCharges</w:t>
+            </w:r>
+            <w:proofErr w:type="spellEnd"/>
+            <w:r>
+              <w:t>=Training*</w:t>
+            </w:r>
+            <w:proofErr w:type="spellStart"/>
+            <w:r>
+              <w:t>TrainingChargesRate</w:t>
+            </w:r>
+            <w:proofErr w:type="spellEnd"/>
+          </w:p>
+        </w:tc>
+        <w:tc>
+          <w:tcPr>
+            <w:tcW w:w="4675" w:type="dxa"/>
+          </w:tcPr>
+          <w:p/>
+        </w:tc>
+      </w:tr>
+      <w:tr>
+        <w:tc>
+          <w:tcPr>
+            <w:tcW w:w="4675" w:type="dxa"/>
+          </w:tcPr>
+          <w:p>
+            <w:proofErr w:type="spellStart"/>
+            <w:r>
+              <w:t>TotalCharges</w:t>
+            </w:r>
+            <w:proofErr w:type="spellEnd"/>
+            <w:r>
+              <w:t>=</w:t>
+            </w:r>
+            <w:proofErr w:type="spellStart"/>
+            <w:r>
+              <w:t>TotalCharges+TrainingCharge</w:t>
+            </w:r>
+            <w:proofErr w:type="spellEnd"/>
+          </w:p>
+        </w:tc>
+        <w:tc>
+          <w:tcPr>
+            <w:tcW w:w="4675" w:type="dxa"/>
+          </w:tcPr>
+          <w:p/>
+        </w:tc>
+      </w:tr>
+      <w:tr>
+        <w:tc>
+          <w:tcPr>
+            <w:tcW w:w="4675" w:type="dxa"/>
+          </w:tcPr>
+          <w:p>
+            <w:r>
+              <w:t>Calculate Tent Rental Charges</w:t>
+            </w:r>
+          </w:p>
+        </w:tc>
+        <w:tc>
+          <w:tcPr>
+            <w:tcW w:w="4675" w:type="dxa"/>
+          </w:tcPr>
+          <w:p/>
+        </w:tc>
+      </w:tr>
+      <w:tr>
+        <w:tc>
+          <w:tcPr>
+            <w:tcW w:w="4675" w:type="dxa"/>
+          </w:tcPr>
+          <w:p>
+            <w:proofErr w:type="spellStart"/>
+            <w:r>
+              <w:t>Infrorm</w:t>
+            </w:r>
+            <w:proofErr w:type="spellEnd"/>
+            <w:r>
+              <w:t xml:space="preserve"> the user how many tents needed</w:t>
+            </w:r>
+          </w:p>
+        </w:tc>
+        <w:tc>
+          <w:tcPr>
+            <w:tcW w:w="4675" w:type="dxa"/>
+          </w:tcPr>
+          <w:p/>
+        </w:tc>
+      </w:tr>
+      <w:tr>
+        <w:tc>
+          <w:tcPr>
+            <w:tcW w:w="4675" w:type="dxa"/>
+          </w:tcPr>
+          <w:p>
+            <w:r>
+              <w:t>Input Tents</w:t>
+            </w:r>
+          </w:p>
+        </w:tc>
+        <w:tc>
+          <w:tcPr>
+            <w:tcW w:w="4675" w:type="dxa"/>
+          </w:tcPr>
+          <w:p/>
+        </w:tc>
+      </w:tr>
+      <w:tr>
+        <w:tc>
+          <w:tcPr>
+            <w:tcW w:w="4675" w:type="dxa"/>
+          </w:tcPr>
+          <w:p>
+            <w:proofErr w:type="spellStart"/>
+            <w:r>
+              <w:t>RentalTentCharges</w:t>
+            </w:r>
+            <w:proofErr w:type="spellEnd"/>
+            <w:r>
+              <w:t>=(days-</w:t>
+            </w:r>
+            <w:proofErr w:type="gramStart"/>
+            <w:r>
+              <w:t>1)*</w:t>
+            </w:r>
+            <w:proofErr w:type="gramEnd"/>
+            <w:r>
+              <w:t>number of tents*</w:t>
+            </w:r>
+          </w:p>
+          <w:p>
+            <w:proofErr w:type="spellStart"/>
+            <w:r>
+              <w:t>RentalTentChargesRate</w:t>
+            </w:r>
+            <w:proofErr w:type="spellEnd"/>
+          </w:p>
+        </w:tc>
+        <w:tc>
+          <w:tcPr>
+            <w:tcW w:w="4675" w:type="dxa"/>
+          </w:tcPr>
+          <w:p/>
+        </w:tc>
+      </w:tr>
+      <w:tr>
+        <w:tc>
+          <w:tcPr>
+            <w:tcW w:w="4675" w:type="dxa"/>
+          </w:tcPr>
+          <w:p>
+            <w:proofErr w:type="spellStart"/>
+            <w:r>
+              <w:t>totalCharges</w:t>
+            </w:r>
+            <w:proofErr w:type="spellEnd"/>
+            <w:r>
+              <w:t>=</w:t>
+            </w:r>
+            <w:proofErr w:type="spellStart"/>
+            <w:r>
+              <w:t>TotalCharges</w:t>
+            </w:r>
+            <w:proofErr w:type="spellEnd"/>
+            <w:r>
+              <w:t xml:space="preserve"> + </w:t>
+            </w:r>
+            <w:proofErr w:type="spellStart"/>
+            <w:r>
+              <w:t>RentalTentCharges</w:t>
+            </w:r>
+            <w:proofErr w:type="spellEnd"/>
+          </w:p>
+        </w:tc>
+        <w:tc>
+          <w:tcPr>
+            <w:tcW w:w="4675" w:type="dxa"/>
+          </w:tcPr>
+          <w:p/>
+        </w:tc>
+      </w:tr>
+      <w:tr>
+        <w:tc>
+          <w:tcPr>
+            <w:tcW w:w="4675" w:type="dxa"/>
+          </w:tcPr>
+          <w:p>
+            <w:r>
+              <w:t>Display Data</w:t>
+            </w:r>
+          </w:p>
+        </w:tc>
+        <w:tc>
+          <w:tcPr>
+            <w:tcW w:w="4675" w:type="dxa"/>
+          </w:tcPr>
+          <w:p/>
+        </w:tc>
+      </w:tr>
+      <w:tr>
+        <w:tc>
+          <w:tcPr>
+            <w:tcW w:w="4675" w:type="dxa"/>
+          </w:tcPr>
+          <w:p>
+            <w:r>
+              <w:t>Display number of people going on trip</w:t>
+            </w:r>
+          </w:p>
+        </w:tc>
+        <w:tc>
+          <w:tcPr>
+            <w:tcW w:w="4675" w:type="dxa"/>
+          </w:tcPr>
+          <w:p/>
+        </w:tc>
+      </w:tr>
+      <w:tr>
+        <w:tc>
+          <w:tcPr>
+            <w:tcW w:w="4675" w:type="dxa"/>
+          </w:tcPr>
+          <w:p>
+            <w:proofErr w:type="gramStart"/>
+            <w:r>
+              <w:t xml:space="preserve">Display  </w:t>
+            </w:r>
+            <w:proofErr w:type="spellStart"/>
+            <w:r>
+              <w:t>BaseCharges</w:t>
+            </w:r>
+            <w:proofErr w:type="spellEnd"/>
+            <w:proofErr w:type="gramEnd"/>
+          </w:p>
+        </w:tc>
+        <w:tc>
+          <w:tcPr>
+            <w:tcW w:w="4675" w:type="dxa"/>
+          </w:tcPr>
+          <w:p/>
+        </w:tc>
+      </w:tr>
+      <w:tr>
+        <w:tc>
+          <w:tcPr>
+            <w:tcW w:w="4675" w:type="dxa"/>
+          </w:tcPr>
+          <w:p>
+            <w:r>
+              <w:t xml:space="preserve">Display </w:t>
+            </w:r>
+            <w:proofErr w:type="spellStart"/>
+            <w:r>
+              <w:t>DiscountCharges</w:t>
+            </w:r>
+            <w:proofErr w:type="spellEnd"/>
+          </w:p>
+        </w:tc>
+        <w:tc>
+          <w:tcPr>
+            <w:tcW w:w="4675" w:type="dxa"/>
+          </w:tcPr>
+          <w:p/>
+        </w:tc>
+      </w:tr>
+      <w:tr>
+        <w:tc>
+          <w:tcPr>
+            <w:tcW w:w="4675" w:type="dxa"/>
+          </w:tcPr>
+          <w:p>
+            <w:r>
+              <w:t xml:space="preserve">Display </w:t>
+            </w:r>
+            <w:proofErr w:type="spellStart"/>
+            <w:r>
+              <w:t>TrainingCharges</w:t>
+            </w:r>
+            <w:proofErr w:type="spellEnd"/>
+          </w:p>
+        </w:tc>
+        <w:tc>
+          <w:tcPr>
+            <w:tcW w:w="4675" w:type="dxa"/>
+          </w:tcPr>
+          <w:p/>
+        </w:tc>
+      </w:tr>
+      <w:tr>
+        <w:tc>
+          <w:tcPr>
+            <w:tcW w:w="4675" w:type="dxa"/>
+          </w:tcPr>
+          <w:p>
+            <w:r>
+              <w:lastRenderedPageBreak/>
+              <w:t xml:space="preserve">Display </w:t>
+            </w:r>
+            <w:proofErr w:type="spellStart"/>
+            <w:r>
+              <w:t>RentalTentCharges</w:t>
+            </w:r>
+            <w:proofErr w:type="spellEnd"/>
+          </w:p>
+        </w:tc>
+        <w:tc>
+          <w:tcPr>
+            <w:tcW w:w="4675" w:type="dxa"/>
+          </w:tcPr>
+          <w:p/>
+        </w:tc>
+      </w:tr>
+      <w:tr>
+        <w:tc>
+          <w:tcPr>
+            <w:tcW w:w="4675" w:type="dxa"/>
+          </w:tcPr>
+          <w:p>
+            <w:r>
+              <w:t>Display TotalCharges</w:t>
+            </w:r>
             <w:bookmarkStart w:id="0" w:name="_GoBack"/>
             <w:bookmarkEnd w:id="0"/>
           </w:p>
-        </w:tc>
-        <w:tc>
-          <w:tcPr>
-            <w:tcW w:w="4675" w:type="dxa"/>
-          </w:tcPr>
-          <w:p/>
-        </w:tc>
-      </w:tr>
-      <w:tr>
-        <w:tc>
-          <w:tcPr>
-            <w:tcW w:w="4675" w:type="dxa"/>
-          </w:tcPr>
-          <w:p/>
-        </w:tc>
-        <w:tc>
-          <w:tcPr>
-            <w:tcW w:w="4675" w:type="dxa"/>
-          </w:tcPr>
-          <w:p/>
-        </w:tc>
-      </w:tr>
-      <w:tr>
-        <w:tc>
-          <w:tcPr>
-            <w:tcW w:w="4675" w:type="dxa"/>
-          </w:tcPr>
-          <w:p/>
-        </w:tc>
-        <w:tc>
-          <w:tcPr>
-            <w:tcW w:w="4675" w:type="dxa"/>
-          </w:tcPr>
-          <w:p/>
-        </w:tc>
-      </w:tr>
-      <w:tr>
-        <w:tc>
-          <w:tcPr>
-            <w:tcW w:w="4675" w:type="dxa"/>
-          </w:tcPr>
-          <w:p/>
-        </w:tc>
-        <w:tc>
-          <w:tcPr>
-            <w:tcW w:w="4675" w:type="dxa"/>
-          </w:tcPr>
-          <w:p/>
-        </w:tc>
-      </w:tr>
-      <w:tr>
-        <w:tc>
-          <w:tcPr>
-            <w:tcW w:w="4675" w:type="dxa"/>
-          </w:tcPr>
-          <w:p/>
-        </w:tc>
-        <w:tc>
-          <w:tcPr>
-            <w:tcW w:w="4675" w:type="dxa"/>
-          </w:tcPr>
-          <w:p/>
-        </w:tc>
-      </w:tr>
-      <w:tr>
-        <w:tc>
-          <w:tcPr>
-            <w:tcW w:w="4675" w:type="dxa"/>
-          </w:tcPr>
-          <w:p/>
-        </w:tc>
-        <w:tc>
-          <w:tcPr>
-            <w:tcW w:w="4675" w:type="dxa"/>
-          </w:tcPr>
-          <w:p/>
-        </w:tc>
-      </w:tr>
-      <w:tr>
-        <w:tc>
-          <w:tcPr>
-            <w:tcW w:w="4675" w:type="dxa"/>
-          </w:tcPr>
-          <w:p/>
         </w:tc>
         <w:tc>
           <w:tcPr>

</xml_diff>

<commit_message>
I think psudocode is actually done now
Done psudocode
</commit_message>
<xml_diff>
--- a/inigo/Week 2/project2.docx
+++ b/inigo/Week 2/project2.docx
@@ -1412,15 +1412,26 @@
             <w:tcW w:w="4675" w:type="dxa"/>
           </w:tcPr>
           <w:p>
-            <w:r>
-              <w:t>Print</w:t>
-            </w:r>
-            <w:r>
-              <w:t xml:space="preserve"> number of people going on trip</w:t>
+            <w:proofErr w:type="spellStart"/>
+            <w:r>
+              <w:t>System.out.println</w:t>
+            </w:r>
+            <w:proofErr w:type="spellEnd"/>
+            <w:r>
+              <w:t>(“</w:t>
+            </w:r>
+            <w:r>
+              <w:t>number of people going on trip</w:t>
             </w:r>
             <w:r>
               <w:t>;</w:t>
             </w:r>
+            <w:r>
+              <w:t>”</w:t>
+            </w:r>
+            <w:r>
+              <w:t xml:space="preserve"> + party);</w:t>
+            </w:r>
           </w:p>
         </w:tc>
       </w:tr>
@@ -1447,19 +1458,28 @@
             <w:tcW w:w="4675" w:type="dxa"/>
           </w:tcPr>
           <w:p>
-            <w:proofErr w:type="gramStart"/>
-            <w:r>
-              <w:t>Print</w:t>
-            </w:r>
-            <w:r>
-              <w:t xml:space="preserve">  </w:t>
+            <w:proofErr w:type="spellStart"/>
+            <w:r>
+              <w:t>System.out.println</w:t>
+            </w:r>
+            <w:proofErr w:type="spellEnd"/>
+            <w:r>
+              <w:t>(“The Base Charges are:</w:t>
+            </w:r>
+            <w:r>
+              <w:t>”</w:t>
+            </w:r>
+            <w:r>
+              <w:t xml:space="preserve"> + </w:t>
             </w:r>
             <w:proofErr w:type="spellStart"/>
             <w:r>
               <w:t>BaseCharges</w:t>
             </w:r>
             <w:proofErr w:type="spellEnd"/>
-            <w:proofErr w:type="gramEnd"/>
+            <w:r>
+              <w:t>)</w:t>
+            </w:r>
             <w:r>
               <w:t>;</w:t>
             </w:r>
@@ -1487,17 +1507,68 @@
             <w:tcW w:w="4675" w:type="dxa"/>
           </w:tcPr>
           <w:p>
-            <w:r>
-              <w:t>Print</w:t>
+            <w:proofErr w:type="spellStart"/>
+            <w:r>
+              <w:t>System.out.println</w:t>
+            </w:r>
+            <w:proofErr w:type="spellEnd"/>
+            <w:r>
+              <w:t>(“The Discount Charges are:” +</w:t>
+            </w:r>
+            <w:proofErr w:type="spellStart"/>
+            <w:r>
+              <w:t>DiscountCharges</w:t>
+            </w:r>
+            <w:proofErr w:type="spellEnd"/>
+            <w:r>
+              <w:t>);</w:t>
+            </w:r>
+          </w:p>
+        </w:tc>
+      </w:tr>
+      <w:tr>
+        <w:tc>
+          <w:tcPr>
+            <w:tcW w:w="4675" w:type="dxa"/>
+          </w:tcPr>
+          <w:p>
+            <w:r>
+              <w:t xml:space="preserve">Display </w:t>
+            </w:r>
+            <w:proofErr w:type="spellStart"/>
+            <w:r>
+              <w:t>TrainingCharges</w:t>
+            </w:r>
+            <w:proofErr w:type="spellEnd"/>
+          </w:p>
+        </w:tc>
+        <w:tc>
+          <w:tcPr>
+            <w:tcW w:w="4675" w:type="dxa"/>
+          </w:tcPr>
+          <w:p>
+            <w:proofErr w:type="spellStart"/>
+            <w:r>
+              <w:t>System.out.println</w:t>
+            </w:r>
+            <w:proofErr w:type="spellEnd"/>
+            <w:r>
+              <w:t>(“The Training Charges are:”</w:t>
             </w:r>
             <w:r>
               <w:t xml:space="preserve"> </w:t>
             </w:r>
-            <w:proofErr w:type="spellStart"/>
-            <w:r>
-              <w:t>DiscountCharges</w:t>
-            </w:r>
-            <w:proofErr w:type="spellEnd"/>
+            <w:r>
+              <w:t xml:space="preserve">+ </w:t>
+            </w:r>
+            <w:proofErr w:type="spellStart"/>
+            <w:r>
+              <w:t>TrainingCharges</w:t>
+            </w:r>
+            <w:proofErr w:type="spellEnd"/>
+            <w:r>
+              <w:t>)</w:t>
+            </w:r>
             <w:r>
               <w:t>;</w:t>
             </w:r>
@@ -1515,27 +1586,35 @@
             </w:r>
             <w:proofErr w:type="spellStart"/>
             <w:r>
-              <w:t>TrainingCharges</w:t>
-            </w:r>
-            <w:proofErr w:type="spellEnd"/>
-          </w:p>
-        </w:tc>
-        <w:tc>
-          <w:tcPr>
-            <w:tcW w:w="4675" w:type="dxa"/>
-          </w:tcPr>
-          <w:p>
-            <w:r>
-              <w:t>Print</w:t>
+              <w:t>RentalTentCharges</w:t>
+            </w:r>
+            <w:proofErr w:type="spellEnd"/>
+          </w:p>
+        </w:tc>
+        <w:tc>
+          <w:tcPr>
+            <w:tcW w:w="4675" w:type="dxa"/>
+          </w:tcPr>
+          <w:p>
+            <w:proofErr w:type="spellStart"/>
+            <w:r>
+              <w:t>System.out.println</w:t>
+            </w:r>
+            <w:proofErr w:type="spellEnd"/>
+            <w:r>
+              <w:t>(“The Rental Charges are:” +</w:t>
             </w:r>
             <w:r>
               <w:t xml:space="preserve"> </w:t>
             </w:r>
             <w:proofErr w:type="spellStart"/>
             <w:r>
-              <w:t>TrainingCharges</w:t>
-            </w:r>
-            <w:proofErr w:type="spellEnd"/>
+              <w:t>RentalTentCharges</w:t>
+            </w:r>
+            <w:proofErr w:type="spellEnd"/>
+            <w:r>
+              <w:t>)</w:t>
+            </w:r>
             <w:r>
               <w:t>;</w:t>
             </w:r>
@@ -1553,75 +1632,46 @@
             </w:r>
             <w:proofErr w:type="spellStart"/>
             <w:r>
-              <w:t>RentalTentCharges</w:t>
-            </w:r>
-            <w:proofErr w:type="spellEnd"/>
-          </w:p>
-        </w:tc>
-        <w:tc>
-          <w:tcPr>
-            <w:tcW w:w="4675" w:type="dxa"/>
-          </w:tcPr>
-          <w:p>
-            <w:r>
-              <w:t>Print</w:t>
+              <w:t>TotalCharges</w:t>
+            </w:r>
+            <w:proofErr w:type="spellEnd"/>
+          </w:p>
+        </w:tc>
+        <w:tc>
+          <w:tcPr>
+            <w:tcW w:w="4675" w:type="dxa"/>
+          </w:tcPr>
+          <w:p>
+            <w:proofErr w:type="spellStart"/>
+            <w:r>
+              <w:t>System.out.println</w:t>
+            </w:r>
+            <w:proofErr w:type="spellEnd"/>
+            <w:r>
+              <w:t>(“The Total Charges are:” +</w:t>
             </w:r>
             <w:r>
               <w:t xml:space="preserve"> </w:t>
             </w:r>
             <w:proofErr w:type="spellStart"/>
             <w:r>
-              <w:t>RentalTentCharges</w:t>
-            </w:r>
-            <w:proofErr w:type="spellEnd"/>
+              <w:t>TotalCharges</w:t>
+            </w:r>
+            <w:proofErr w:type="spellEnd"/>
+            <w:r>
+              <w:t>)</w:t>
+            </w:r>
             <w:r>
               <w:t>;</w:t>
             </w:r>
           </w:p>
         </w:tc>
       </w:tr>
-      <w:tr>
-        <w:tc>
-          <w:tcPr>
-            <w:tcW w:w="4675" w:type="dxa"/>
-          </w:tcPr>
-          <w:p>
-            <w:r>
-              <w:t xml:space="preserve">Display </w:t>
-            </w:r>
-            <w:proofErr w:type="spellStart"/>
-            <w:r>
-              <w:t>TotalCharges</w:t>
-            </w:r>
-            <w:proofErr w:type="spellEnd"/>
-          </w:p>
-        </w:tc>
-        <w:tc>
-          <w:tcPr>
-            <w:tcW w:w="4675" w:type="dxa"/>
-          </w:tcPr>
-          <w:p>
-            <w:r>
-              <w:t>Print</w:t>
-            </w:r>
-            <w:bookmarkStart w:id="0" w:name="_GoBack"/>
-            <w:bookmarkEnd w:id="0"/>
-            <w:r>
-              <w:t xml:space="preserve"> </w:t>
-            </w:r>
-            <w:proofErr w:type="spellStart"/>
-            <w:r>
-              <w:t>TotalCharges</w:t>
-            </w:r>
-            <w:proofErr w:type="spellEnd"/>
-            <w:r>
-              <w:t>;</w:t>
-            </w:r>
-          </w:p>
-        </w:tc>
-      </w:tr>
     </w:tbl>
-    <w:p/>
+    <w:p>
+      <w:bookmarkStart w:id="0" w:name="_GoBack"/>
+      <w:bookmarkEnd w:id="0"/>
+    </w:p>
     <w:p/>
     <w:p>
       <w:r>

</xml_diff>